<commit_message>
Start on the elastic search
</commit_message>
<xml_diff>
--- a/Python Notes.docx
+++ b/Python Notes.docx
@@ -97,7 +97,21 @@
           <w:b/>
           <w:bCs/>
         </w:rPr>
-        <w:t xml:space="preserve">.\env\Scripts\activate  </w:t>
+        <w:t>.\</w:t>
+      </w:r>
+      <w:r>
+        <w:rPr>
+          <w:b/>
+          <w:bCs/>
+        </w:rPr>
+        <w:t>v</w:t>
+      </w:r>
+      <w:r>
+        <w:rPr>
+          <w:b/>
+          <w:bCs/>
+        </w:rPr>
+        <w:t xml:space="preserve">env\Scripts\activate  </w:t>
       </w:r>
     </w:p>
     <w:p>
@@ -117,7 +131,11 @@
       </w:r>
     </w:p>
     <w:p/>
-    <w:p/>
+    <w:p>
+      <w:r>
+        <w:t>Import &lt;file name &gt; :- when we import the file we the file will automatically run.</w:t>
+      </w:r>
+    </w:p>
     <w:sectPr>
       <w:pgSz w:w="12240" w:h="15840"/>
       <w:pgMar w:top="1440" w:right="1440" w:bottom="1440" w:left="1440" w:header="720" w:footer="720" w:gutter="0"/>
@@ -731,6 +749,7 @@
   <w:style w:type="character" w:default="1" w:styleId="DefaultParagraphFont">
     <w:name w:val="Default Paragraph Font"/>
     <w:uiPriority w:val="1"/>
+    <w:semiHidden/>
     <w:unhideWhenUsed/>
   </w:style>
   <w:style w:type="table" w:default="1" w:styleId="TableNormal">

</xml_diff>

<commit_message>
done with the elastic serach api
</commit_message>
<xml_diff>
--- a/Python Notes.docx
+++ b/Python Notes.docx
@@ -31,7 +31,15 @@
     <w:p/>
     <w:p>
       <w:r>
-        <w:t>To use venv in your project, in your terminal, create a new project folder, cd to the project folder in your terminal, and run the following command:</w:t>
+        <w:t xml:space="preserve">To use </w:t>
+      </w:r>
+      <w:proofErr w:type="spellStart"/>
+      <w:r>
+        <w:t>venv</w:t>
+      </w:r>
+      <w:proofErr w:type="spellEnd"/>
+      <w:r>
+        <w:t xml:space="preserve"> in your project, in your terminal, create a new project folder, cd to the project folder in your terminal, and run the following command:</w:t>
       </w:r>
     </w:p>
     <w:p>
@@ -46,7 +54,23 @@
           <w:b/>
           <w:bCs/>
         </w:rPr>
-        <w:t xml:space="preserve"> python&lt;version&gt; -m venv &lt;virtual-environment-name&gt;</w:t>
+        <w:t xml:space="preserve"> python&lt;version&gt; -m </w:t>
+      </w:r>
+      <w:proofErr w:type="spellStart"/>
+      <w:r>
+        <w:rPr>
+          <w:b/>
+          <w:bCs/>
+        </w:rPr>
+        <w:t>venv</w:t>
+      </w:r>
+      <w:proofErr w:type="spellEnd"/>
+      <w:r>
+        <w:rPr>
+          <w:b/>
+          <w:bCs/>
+        </w:rPr>
+        <w:t xml:space="preserve"> &lt;virtual-environment-name&gt;</w:t>
       </w:r>
     </w:p>
     <w:p>
@@ -69,7 +93,70 @@
           <w:b/>
           <w:bCs/>
         </w:rPr>
-        <w:t>python3.8 -m venv env</w:t>
+        <w:t xml:space="preserve">C:/Users/SaifUllahKhan/AppData/Local/Microsoft/WindowsApps/python3.9.exe -m </w:t>
+      </w:r>
+      <w:proofErr w:type="spellStart"/>
+      <w:r>
+        <w:rPr>
+          <w:b/>
+          <w:bCs/>
+        </w:rPr>
+        <w:t>venv</w:t>
+      </w:r>
+      <w:proofErr w:type="spellEnd"/>
+      <w:r>
+        <w:rPr>
+          <w:b/>
+          <w:bCs/>
+        </w:rPr>
+        <w:t xml:space="preserve"> </w:t>
+      </w:r>
+      <w:proofErr w:type="spellStart"/>
+      <w:r>
+        <w:rPr>
+          <w:b/>
+          <w:bCs/>
+        </w:rPr>
+        <w:t>venv</w:t>
+      </w:r>
+      <w:proofErr w:type="spellEnd"/>
+      <w:r>
+        <w:rPr>
+          <w:b/>
+          <w:bCs/>
+        </w:rPr>
+        <w:t xml:space="preserve">      </w:t>
+      </w:r>
+    </w:p>
+    <w:p>
+      <w:pPr>
+        <w:rPr>
+          <w:b/>
+          <w:bCs/>
+        </w:rPr>
+      </w:pPr>
+      <w:r>
+        <w:rPr>
+          <w:b/>
+          <w:bCs/>
+        </w:rPr>
+        <w:t xml:space="preserve">python3.8 -m </w:t>
+      </w:r>
+      <w:proofErr w:type="spellStart"/>
+      <w:r>
+        <w:rPr>
+          <w:b/>
+          <w:bCs/>
+        </w:rPr>
+        <w:t>venv</w:t>
+      </w:r>
+      <w:proofErr w:type="spellEnd"/>
+      <w:r>
+        <w:rPr>
+          <w:b/>
+          <w:bCs/>
+        </w:rPr>
+        <w:t xml:space="preserve"> env</w:t>
       </w:r>
     </w:p>
     <w:p>
@@ -99,6 +186,7 @@
         </w:rPr>
         <w:t>.\</w:t>
       </w:r>
+      <w:proofErr w:type="spellStart"/>
       <w:r>
         <w:rPr>
           <w:b/>
@@ -111,7 +199,15 @@
           <w:b/>
           <w:bCs/>
         </w:rPr>
-        <w:t xml:space="preserve">env\Scripts\activate  </w:t>
+        <w:t>env</w:t>
+      </w:r>
+      <w:proofErr w:type="spellEnd"/>
+      <w:r>
+        <w:rPr>
+          <w:b/>
+          <w:bCs/>
+        </w:rPr>
+        <w:t xml:space="preserve">\Scripts\activate  </w:t>
       </w:r>
     </w:p>
     <w:p>
@@ -133,7 +229,15 @@
     <w:p/>
     <w:p>
       <w:r>
-        <w:t>Import &lt;file name &gt; :- when we import the file we the file will automatically run.</w:t>
+        <w:t xml:space="preserve">Import &lt;file name &gt; :- when we import the </w:t>
+      </w:r>
+      <w:proofErr w:type="gramStart"/>
+      <w:r>
+        <w:t>file</w:t>
+      </w:r>
+      <w:proofErr w:type="gramEnd"/>
+      <w:r>
+        <w:t xml:space="preserve"> we the file will automatically run.</w:t>
       </w:r>
     </w:p>
     <w:sectPr>

</xml_diff>